<commit_message>
update swin transformer note
</commit_message>
<xml_diff>
--- a/swin_transformer_note/20231118_create_swin_transformer_env.docx
+++ b/swin_transformer_note/20231118_create_swin_transformer_env.docx
@@ -373,7 +373,7 @@
         <mc:AlternateContent>
           <mc:Choice Requires="wpc">
             <w:drawing>
-              <wp:inline distT="0" distB="0" distL="0" distR="0" wp14:anchorId="0B09EBBB" wp14:editId="4B524718">
+              <wp:inline distT="0" distB="0" distL="0" distR="0" wp14:anchorId="0B09EBBB" wp14:editId="3CA9A413">
                 <wp:extent cx="5486400" cy="6521501"/>
                 <wp:effectExtent l="0" t="0" r="0" b="0"/>
                 <wp:docPr id="1998794148" name="畫布 2"/>
@@ -525,60 +525,15 @@
           <w:numId w:val="1"/>
         </w:numPr>
         <w:ind w:leftChars="0"/>
-      </w:pPr>
-      <w:r>
         <w:rPr>
           <w:rFonts w:hint="eastAsia"/>
         </w:rPr>
+      </w:pPr>
+      <w:r>
+        <w:rPr>
+          <w:rFonts w:hint="eastAsia"/>
+        </w:rPr>
         <w:t>依序安裝以下的套件：</w:t>
-      </w:r>
-    </w:p>
-    <w:p>
-      <w:pPr>
-        <w:pStyle w:val="a3"/>
-        <w:numPr>
-          <w:ilvl w:val="2"/>
-          <w:numId w:val="1"/>
-        </w:numPr>
-        <w:ind w:leftChars="0"/>
-        <w:rPr>
-          <w:b/>
-          <w:bCs/>
-        </w:rPr>
-      </w:pPr>
-      <w:r>
-        <w:rPr>
-          <w:b/>
-          <w:bCs/>
-          <w:color w:val="FF0000"/>
-        </w:rPr>
-        <w:t>pip install</w:t>
-      </w:r>
-      <w:r>
-        <w:rPr>
-          <w:b/>
-          <w:bCs/>
-          <w:color w:val="FF0000"/>
-        </w:rPr>
-        <w:t xml:space="preserve"> </w:t>
-      </w:r>
-      <w:proofErr w:type="spellStart"/>
-      <w:r>
-        <w:rPr>
-          <w:b/>
-          <w:bCs/>
-          <w:color w:val="FF0000"/>
-        </w:rPr>
-        <w:t>timm</w:t>
-      </w:r>
-      <w:proofErr w:type="spellEnd"/>
-      <w:r>
-        <w:rPr>
-          <w:b/>
-          <w:bCs/>
-          <w:color w:val="FF0000"/>
-        </w:rPr>
-        <w:t xml:space="preserve"> matplotlib</w:t>
       </w:r>
     </w:p>
     <w:p>
@@ -838,30 +793,87 @@
     <w:p>
       <w:pPr>
         <w:pStyle w:val="a3"/>
-        <w:ind w:leftChars="0" w:left="360"/>
-      </w:pPr>
-      <w:r>
+        <w:numPr>
+          <w:ilvl w:val="2"/>
+          <w:numId w:val="1"/>
+        </w:numPr>
+        <w:ind w:leftChars="0"/>
         <w:rPr>
           <w:b/>
           <w:bCs/>
         </w:rPr>
-        <w:lastRenderedPageBreak/>
-        <w:t>Note</w:t>
-      </w:r>
-      <w:r>
-        <w:t xml:space="preserve">: </w:t>
-      </w:r>
-      <w:r>
-        <w:rPr>
-          <w:rFonts w:hint="eastAsia"/>
-        </w:rPr>
-        <w:t>遇到下面問題的解決方法。</w:t>
+      </w:pPr>
+      <w:r>
+        <w:rPr>
+          <w:b/>
+          <w:bCs/>
+          <w:color w:val="FF0000"/>
+        </w:rPr>
+        <w:t>pip install</w:t>
+      </w:r>
+      <w:r>
+        <w:rPr>
+          <w:b/>
+          <w:bCs/>
+          <w:color w:val="FF0000"/>
+        </w:rPr>
+        <w:t xml:space="preserve"> </w:t>
+      </w:r>
+      <w:proofErr w:type="spellStart"/>
+      <w:r>
+        <w:rPr>
+          <w:b/>
+          <w:bCs/>
+          <w:color w:val="FF0000"/>
+        </w:rPr>
+        <w:t>timm</w:t>
+      </w:r>
+      <w:proofErr w:type="spellEnd"/>
+      <w:r>
+        <w:rPr>
+          <w:b/>
+          <w:bCs/>
+          <w:color w:val="FF0000"/>
+        </w:rPr>
+        <w:t xml:space="preserve"> matplotlib</w:t>
       </w:r>
     </w:p>
     <w:p>
       <w:pPr>
         <w:pStyle w:val="a3"/>
         <w:ind w:leftChars="0" w:left="360"/>
+        <w:rPr>
+          <w:b/>
+          <w:bCs/>
+        </w:rPr>
+      </w:pPr>
+    </w:p>
+    <w:p>
+      <w:pPr>
+        <w:pStyle w:val="a3"/>
+        <w:ind w:leftChars="0" w:left="360"/>
+      </w:pPr>
+      <w:r>
+        <w:rPr>
+          <w:b/>
+          <w:bCs/>
+        </w:rPr>
+        <w:t>Note</w:t>
+      </w:r>
+      <w:r>
+        <w:t xml:space="preserve">: </w:t>
+      </w:r>
+      <w:r>
+        <w:rPr>
+          <w:rFonts w:hint="eastAsia"/>
+        </w:rPr>
+        <w:t>遇到下面問題的解決方法。</w:t>
+      </w:r>
+    </w:p>
+    <w:p>
+      <w:pPr>
+        <w:pStyle w:val="a3"/>
+        <w:ind w:leftChars="0" w:left="360"/>
       </w:pPr>
       <w:r>
         <w:rPr>
@@ -890,9 +902,6 @@
       <w:pPr>
         <w:pStyle w:val="a3"/>
         <w:ind w:leftChars="0" w:left="360"/>
-        <w:rPr>
-          <w:rFonts w:hint="eastAsia"/>
-        </w:rPr>
       </w:pPr>
       <w:r>
         <w:rPr>
@@ -1036,7 +1045,6 @@
         </w:numPr>
         <w:ind w:leftChars="0"/>
         <w:rPr>
-          <w:rFonts w:hint="eastAsia"/>
           <w:b/>
           <w:bCs/>
           <w:color w:val="FF0000"/>
@@ -1074,9 +1082,6 @@
       <w:pPr>
         <w:pStyle w:val="a3"/>
         <w:ind w:leftChars="0" w:left="360"/>
-        <w:rPr>
-          <w:rFonts w:hint="eastAsia"/>
-        </w:rPr>
       </w:pPr>
     </w:p>
     <w:p>
@@ -3353,6 +3358,25 @@
           <mc:Fallback>
             <w:pict>
               <v:group w14:anchorId="496C630A" id="畫布 3" o:spid="_x0000_s1026" editas="canvas" style="width:6in;height:674.8pt;mso-position-horizontal-relative:char;mso-position-vertical-relative:line" coordsize="54864,85693" o:gfxdata="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">
+                <v:shapetype id="_x0000_t75" coordsize="21600,21600" o:spt="75" o:preferrelative="t" path="m@4@5l@4@11@9@11@9@5xe" filled="f" stroked="f">
+                  <v:stroke joinstyle="miter"/>
+                  <v:formulas>
+                    <v:f eqn="if lineDrawn pixelLineWidth 0"/>
+                    <v:f eqn="sum @0 1 0"/>
+                    <v:f eqn="sum 0 0 @1"/>
+                    <v:f eqn="prod @2 1 2"/>
+                    <v:f eqn="prod @3 21600 pixelWidth"/>
+                    <v:f eqn="prod @3 21600 pixelHeight"/>
+                    <v:f eqn="sum @0 0 1"/>
+                    <v:f eqn="prod @6 1 2"/>
+                    <v:f eqn="prod @7 21600 pixelWidth"/>
+                    <v:f eqn="sum @8 21600 0"/>
+                    <v:f eqn="prod @7 21600 pixelHeight"/>
+                    <v:f eqn="sum @10 21600 0"/>
+                  </v:formulas>
+                  <v:path o:extrusionok="f" gradientshapeok="t" o:connecttype="rect"/>
+                  <o:lock v:ext="edit" aspectratio="t"/>
+                </v:shapetype>
                 <v:shape id="_x0000_s1027" type="#_x0000_t75" style="position:absolute;width:54864;height:85693;visibility:visible;mso-wrap-style:square" filled="t">
                   <v:fill o:detectmouseclick="t"/>
                   <v:path o:connecttype="none"/>
@@ -5749,7 +5773,6 @@
         <w:pStyle w:val="a3"/>
         <w:ind w:leftChars="0" w:left="360"/>
         <w:rPr>
-          <w:rFonts w:hint="eastAsia"/>
           <w:b/>
           <w:bCs/>
           <w:strike/>
@@ -6181,6 +6204,119 @@
 <file path=word/numbering.xml><?xml version="1.0" encoding="utf-8"?>
 <w:numbering xmlns:wpc="http://schemas.microsoft.com/office/word/2010/wordprocessingCanvas" xmlns:cx="http://schemas.microsoft.com/office/drawing/2014/chartex" xmlns:cx1="http://schemas.microsoft.com/office/drawing/2015/9/8/chartex" xmlns:cx2="http://schemas.microsoft.com/office/drawing/2015/10/21/chartex" xmlns:cx3="http://schemas.microsoft.com/office/drawing/2016/5/9/chartex" xmlns:cx4="http://schemas.microsoft.com/office/drawing/2016/5/10/chartex" xmlns:cx5="http://schemas.microsoft.com/office/drawing/2016/5/11/chartex" xmlns:cx6="http://schemas.microsoft.com/office/drawing/2016/5/12/chartex" xmlns:cx7="http://schemas.microsoft.com/office/drawing/2016/5/13/chartex" xmlns:cx8="http://schemas.microsoft.com/office/drawing/2016/5/14/chartex" xmlns:mc="http://schemas.openxmlformats.org/markup-compatibility/2006" xmlns:aink="http://schemas.microsoft.com/office/drawing/2016/ink" xmlns:am3d="http://schemas.microsoft.com/office/drawing/2017/model3d" xmlns:o="urn:schemas-microsoft-com:office:office" xmlns:oel="http://schemas.microsoft.com/office/2019/extlst" xmlns:r="http://schemas.openxmlformats.org/officeDocument/2006/relationships" xmlns:m="http://schemas.openxmlformats.org/officeDocument/2006/math" xmlns:v="urn:schemas-microsoft-com:vml" xmlns:wp14="http://schemas.microsoft.com/office/word/2010/wordprocessingDrawing" xmlns:wp="http://schemas.openxmlformats.org/drawingml/2006/wordprocessingDrawing" xmlns:w10="urn:schemas-microsoft-com:office:word" xmlns:w="http://schemas.openxmlformats.org/wordprocessingml/2006/main" xmlns:w14="http://schemas.microsoft.com/office/word/2010/wordml" xmlns:w15="http://schemas.microsoft.com/office/word/2012/wordml" xmlns:w16cex="http://schemas.microsoft.com/office/word/2018/wordml/cex" xmlns:w16cid="http://schemas.microsoft.com/office/word/2016/wordml/cid" xmlns:w16="http://schemas.microsoft.com/office/word/2018/wordml" xmlns:w16sdtdh="http://schemas.microsoft.com/office/word/2020/wordml/sdtdatahash" xmlns:w16se="http://schemas.microsoft.com/office/word/2015/wordml/symex" xmlns:wpg="http://schemas.microsoft.com/office/word/2010/wordprocessingGroup" xmlns:wpi="http://schemas.microsoft.com/office/word/2010/wordprocessingInk" xmlns:wne="http://schemas.microsoft.com/office/word/2006/wordml" xmlns:wps="http://schemas.microsoft.com/office/word/2010/wordprocessingShape" mc:Ignorable="w14 w15 w16se w16cid w16 w16cex w16sdtdh wp14">
   <w:abstractNum w:abstractNumId="0" w15:restartNumberingAfterBreak="0">
+    <w:nsid w:val="18120D23"/>
+    <w:multiLevelType w:val="hybridMultilevel"/>
+    <w:tmpl w:val="330A7AF2"/>
+    <w:lvl w:ilvl="0" w:tplc="04090001">
+      <w:start w:val="1"/>
+      <w:numFmt w:val="bullet"/>
+      <w:lvlText w:val=""/>
+      <w:lvlJc w:val="left"/>
+      <w:pPr>
+        <w:ind w:left="1440" w:hanging="480"/>
+      </w:pPr>
+      <w:rPr>
+        <w:rFonts w:ascii="Wingdings" w:hAnsi="Wingdings" w:hint="default"/>
+      </w:rPr>
+    </w:lvl>
+    <w:lvl w:ilvl="1" w:tplc="04090003" w:tentative="1">
+      <w:start w:val="1"/>
+      <w:numFmt w:val="bullet"/>
+      <w:lvlText w:val=""/>
+      <w:lvlJc w:val="left"/>
+      <w:pPr>
+        <w:ind w:left="1920" w:hanging="480"/>
+      </w:pPr>
+      <w:rPr>
+        <w:rFonts w:ascii="Wingdings" w:hAnsi="Wingdings" w:hint="default"/>
+      </w:rPr>
+    </w:lvl>
+    <w:lvl w:ilvl="2" w:tplc="04090005" w:tentative="1">
+      <w:start w:val="1"/>
+      <w:numFmt w:val="bullet"/>
+      <w:lvlText w:val=""/>
+      <w:lvlJc w:val="left"/>
+      <w:pPr>
+        <w:ind w:left="2400" w:hanging="480"/>
+      </w:pPr>
+      <w:rPr>
+        <w:rFonts w:ascii="Wingdings" w:hAnsi="Wingdings" w:hint="default"/>
+      </w:rPr>
+    </w:lvl>
+    <w:lvl w:ilvl="3" w:tplc="04090001" w:tentative="1">
+      <w:start w:val="1"/>
+      <w:numFmt w:val="bullet"/>
+      <w:lvlText w:val=""/>
+      <w:lvlJc w:val="left"/>
+      <w:pPr>
+        <w:ind w:left="2880" w:hanging="480"/>
+      </w:pPr>
+      <w:rPr>
+        <w:rFonts w:ascii="Wingdings" w:hAnsi="Wingdings" w:hint="default"/>
+      </w:rPr>
+    </w:lvl>
+    <w:lvl w:ilvl="4" w:tplc="04090003" w:tentative="1">
+      <w:start w:val="1"/>
+      <w:numFmt w:val="bullet"/>
+      <w:lvlText w:val=""/>
+      <w:lvlJc w:val="left"/>
+      <w:pPr>
+        <w:ind w:left="3360" w:hanging="480"/>
+      </w:pPr>
+      <w:rPr>
+        <w:rFonts w:ascii="Wingdings" w:hAnsi="Wingdings" w:hint="default"/>
+      </w:rPr>
+    </w:lvl>
+    <w:lvl w:ilvl="5" w:tplc="04090005" w:tentative="1">
+      <w:start w:val="1"/>
+      <w:numFmt w:val="bullet"/>
+      <w:lvlText w:val=""/>
+      <w:lvlJc w:val="left"/>
+      <w:pPr>
+        <w:ind w:left="3840" w:hanging="480"/>
+      </w:pPr>
+      <w:rPr>
+        <w:rFonts w:ascii="Wingdings" w:hAnsi="Wingdings" w:hint="default"/>
+      </w:rPr>
+    </w:lvl>
+    <w:lvl w:ilvl="6" w:tplc="04090001" w:tentative="1">
+      <w:start w:val="1"/>
+      <w:numFmt w:val="bullet"/>
+      <w:lvlText w:val=""/>
+      <w:lvlJc w:val="left"/>
+      <w:pPr>
+        <w:ind w:left="4320" w:hanging="480"/>
+      </w:pPr>
+      <w:rPr>
+        <w:rFonts w:ascii="Wingdings" w:hAnsi="Wingdings" w:hint="default"/>
+      </w:rPr>
+    </w:lvl>
+    <w:lvl w:ilvl="7" w:tplc="04090003" w:tentative="1">
+      <w:start w:val="1"/>
+      <w:numFmt w:val="bullet"/>
+      <w:lvlText w:val=""/>
+      <w:lvlJc w:val="left"/>
+      <w:pPr>
+        <w:ind w:left="4800" w:hanging="480"/>
+      </w:pPr>
+      <w:rPr>
+        <w:rFonts w:ascii="Wingdings" w:hAnsi="Wingdings" w:hint="default"/>
+      </w:rPr>
+    </w:lvl>
+    <w:lvl w:ilvl="8" w:tplc="04090005" w:tentative="1">
+      <w:start w:val="1"/>
+      <w:numFmt w:val="bullet"/>
+      <w:lvlText w:val=""/>
+      <w:lvlJc w:val="left"/>
+      <w:pPr>
+        <w:ind w:left="5280" w:hanging="480"/>
+      </w:pPr>
+      <w:rPr>
+        <w:rFonts w:ascii="Wingdings" w:hAnsi="Wingdings" w:hint="default"/>
+      </w:rPr>
+    </w:lvl>
+  </w:abstractNum>
+  <w:abstractNum w:abstractNumId="1" w15:restartNumberingAfterBreak="0">
     <w:nsid w:val="18E30029"/>
     <w:multiLevelType w:val="hybridMultilevel"/>
     <w:tmpl w:val="7A384D96"/>
@@ -6278,7 +6414,7 @@
       </w:pPr>
     </w:lvl>
   </w:abstractNum>
-  <w:abstractNum w:abstractNumId="1" w15:restartNumberingAfterBreak="0">
+  <w:abstractNum w:abstractNumId="2" w15:restartNumberingAfterBreak="0">
     <w:nsid w:val="6751546E"/>
     <w:multiLevelType w:val="hybridMultilevel"/>
     <w:tmpl w:val="7430C8AE"/>
@@ -6391,7 +6527,7 @@
       </w:rPr>
     </w:lvl>
   </w:abstractNum>
-  <w:abstractNum w:abstractNumId="2" w15:restartNumberingAfterBreak="0">
+  <w:abstractNum w:abstractNumId="3" w15:restartNumberingAfterBreak="0">
     <w:nsid w:val="6DF4751D"/>
     <w:multiLevelType w:val="hybridMultilevel"/>
     <w:tmpl w:val="242AB6E2"/>
@@ -6478,13 +6614,16 @@
     </w:lvl>
   </w:abstractNum>
   <w:num w:numId="1" w16cid:durableId="188417502">
-    <w:abstractNumId w:val="0"/>
+    <w:abstractNumId w:val="1"/>
   </w:num>
   <w:num w:numId="2" w16cid:durableId="1245913128">
-    <w:abstractNumId w:val="1"/>
+    <w:abstractNumId w:val="2"/>
   </w:num>
   <w:num w:numId="3" w16cid:durableId="1113593239">
-    <w:abstractNumId w:val="2"/>
+    <w:abstractNumId w:val="3"/>
+  </w:num>
+  <w:num w:numId="4" w16cid:durableId="1945065171">
+    <w:abstractNumId w:val="0"/>
   </w:num>
 </w:numbering>
 </file>

</xml_diff>